<commit_message>
Update 4-Descriptions and Dependencies.docx
</commit_message>
<xml_diff>
--- a/cgi/docs/4-Descriptions and Dependencies.docx
+++ b/cgi/docs/4-Descriptions and Dependencies.docx
@@ -1340,28 +1340,20 @@
           <w:b/>
         </w:rPr>
       </w:pPr>
-      <w:r>
+    </w:p>
+    <w:p>
+      <w:pPr>
         <w:rPr>
           <w:rFonts w:cstheme="minorHAnsi"/>
           <w:b/>
         </w:rPr>
-        <w:br w:type="page"/>
-      </w:r>
-    </w:p>
-    <w:p>
-      <w:pPr>
+      </w:pPr>
+      <w:proofErr w:type="spellStart"/>
+      <w:r>
         <w:rPr>
           <w:rFonts w:cstheme="minorHAnsi"/>
           <w:b/>
         </w:rPr>
-      </w:pPr>
-      <w:proofErr w:type="spellStart"/>
-      <w:r>
-        <w:rPr>
-          <w:rFonts w:cstheme="minorHAnsi"/>
-          <w:b/>
-        </w:rPr>
-        <w:lastRenderedPageBreak/>
         <w:t>HandPanelBehavior</w:t>
       </w:r>
       <w:proofErr w:type="spellEnd"/>
@@ -1539,6 +1531,7 @@
           <w:rFonts w:cstheme="minorHAnsi"/>
           <w:b/>
         </w:rPr>
+        <w:lastRenderedPageBreak/>
         <w:t>ViewCaption</w:t>
       </w:r>
       <w:proofErr w:type="spellEnd"/>
@@ -1842,16 +1835,29 @@
     </w:p>
     <w:p>
       <w:pPr>
-        <w:rPr>
-          <w:rFonts w:cstheme="minorHAnsi"/>
-        </w:rPr>
-      </w:pPr>
-      <w:r>
-        <w:rPr>
-          <w:rFonts w:cstheme="minorHAnsi"/>
-        </w:rPr>
-        <w:br w:type="page"/>
-      </w:r>
+        <w:ind w:left="720"/>
+        <w:rPr>
+          <w:rFonts w:cstheme="minorHAnsi"/>
+        </w:rPr>
+      </w:pPr>
+    </w:p>
+    <w:p>
+      <w:pPr>
+        <w:ind w:left="720"/>
+        <w:rPr>
+          <w:rFonts w:cstheme="minorHAnsi"/>
+        </w:rPr>
+      </w:pPr>
+    </w:p>
+    <w:p>
+      <w:pPr>
+        <w:ind w:left="720"/>
+        <w:rPr>
+          <w:rFonts w:cstheme="minorHAnsi"/>
+        </w:rPr>
+      </w:pPr>
+      <w:bookmarkStart w:id="0" w:name="_GoBack"/>
+      <w:bookmarkEnd w:id="0"/>
     </w:p>
     <w:p>
       <w:pPr>
@@ -1869,28 +1875,7 @@
           <w:sz w:val="28"/>
           <w:szCs w:val="28"/>
         </w:rPr>
-        <w:lastRenderedPageBreak/>
         <w:t xml:space="preserve">Scripts (Gesture Side) </w:t>
-      </w:r>
-    </w:p>
-    <w:p>
-      <w:pPr>
-        <w:rPr>
-          <w:rFonts w:cstheme="minorHAnsi"/>
-        </w:rPr>
-      </w:pPr>
-      <w:r>
-        <w:rPr>
-          <w:rFonts w:cstheme="minorHAnsi"/>
-        </w:rPr>
-        <w:t>&lt;INSERT ANY ADDITIONAL SCRIPTS AND FILL IN DESCRIPTIONS FOR REMAINING SCRIPTS&gt;</w:t>
-      </w:r>
-      <w:r>
-        <w:rPr>
-          <w:rFonts w:cstheme="minorHAnsi"/>
-        </w:rPr>
-        <w:br/>
-        <w:t>&lt;IF YOU HAVE MORE THAN ONE METHOD, RIGHT CLICK ON THE TABLE AND INSERT ROW BELOW&gt;</w:t>
       </w:r>
     </w:p>
     <w:p>
@@ -1922,12 +1907,7 @@
         <w:t>ward swipe gesture occurring</w:t>
       </w:r>
       <w:r>
-        <w:t xml:space="preserve">. If the interaction happens, </w:t>
-      </w:r>
-      <w:bookmarkStart w:id="0" w:name="_GoBack"/>
-      <w:bookmarkEnd w:id="0"/>
-      <w:r>
-        <w:t>draw a card.</w:t>
+        <w:t>. If the interaction happens, draw a card.</w:t>
       </w:r>
     </w:p>
     <w:tbl>
@@ -2338,13 +2318,6 @@
       <w:pPr>
         <w:rPr>
           <w:rFonts w:cstheme="minorHAnsi"/>
-        </w:rPr>
-      </w:pPr>
-    </w:p>
-    <w:p>
-      <w:pPr>
-        <w:rPr>
-          <w:rFonts w:cstheme="minorHAnsi"/>
           <w:b/>
         </w:rPr>
       </w:pPr>
@@ -2361,6 +2334,7 @@
         <w:ind w:firstLine="720"/>
       </w:pPr>
       <w:r>
+        <w:lastRenderedPageBreak/>
         <w:t>Script that d</w:t>
       </w:r>
       <w:r>
@@ -2380,6 +2354,168 @@
       </w:r>
       <w:r>
         <w:t xml:space="preserve"> a text UI</w:t>
+      </w:r>
+    </w:p>
+    <w:tbl>
+      <w:tblPr>
+        <w:tblStyle w:val="PlainTable4"/>
+        <w:tblW w:w="9379" w:type="dxa"/>
+        <w:tblLook w:val="04A0" w:firstRow="1" w:lastRow="0" w:firstColumn="1" w:lastColumn="0" w:noHBand="0" w:noVBand="1"/>
+      </w:tblPr>
+      <w:tblGrid>
+        <w:gridCol w:w="3696"/>
+        <w:gridCol w:w="5683"/>
+      </w:tblGrid>
+      <w:tr>
+        <w:trPr>
+          <w:cnfStyle w:val="100000000000" w:firstRow="1" w:lastRow="0" w:firstColumn="0" w:lastColumn="0" w:oddVBand="0" w:evenVBand="0" w:oddHBand="0" w:evenHBand="0" w:firstRowFirstColumn="0" w:firstRowLastColumn="0" w:lastRowFirstColumn="0" w:lastRowLastColumn="0"/>
+          <w:trHeight w:val="456"/>
+        </w:trPr>
+        <w:tc>
+          <w:tcPr>
+            <w:cnfStyle w:val="001000000000" w:firstRow="0" w:lastRow="0" w:firstColumn="1" w:lastColumn="0" w:oddVBand="0" w:evenVBand="0" w:oddHBand="0" w:evenHBand="0" w:firstRowFirstColumn="0" w:firstRowLastColumn="0" w:lastRowFirstColumn="0" w:lastRowLastColumn="0"/>
+            <w:tcW w:w="3696" w:type="dxa"/>
+          </w:tcPr>
+          <w:p>
+            <w:pPr>
+              <w:rPr>
+                <w:b w:val="0"/>
+              </w:rPr>
+            </w:pPr>
+            <w:r>
+              <w:rPr>
+                <w:rFonts w:cstheme="minorHAnsi"/>
+                <w:b w:val="0"/>
+                <w:color w:val="2A579A"/>
+              </w:rPr>
+              <w:t>Detected()</w:t>
+            </w:r>
+          </w:p>
+        </w:tc>
+        <w:tc>
+          <w:tcPr>
+            <w:tcW w:w="5683" w:type="dxa"/>
+          </w:tcPr>
+          <w:p>
+            <w:pPr>
+              <w:cnfStyle w:val="100000000000" w:firstRow="1" w:lastRow="0" w:firstColumn="0" w:lastColumn="0" w:oddVBand="0" w:evenVBand="0" w:oddHBand="0" w:evenHBand="0" w:firstRowFirstColumn="0" w:firstRowLastColumn="0" w:lastRowFirstColumn="0" w:lastRowLastColumn="0"/>
+              <w:rPr>
+                <w:b w:val="0"/>
+              </w:rPr>
+            </w:pPr>
+            <w:r>
+              <w:rPr>
+                <w:b w:val="0"/>
+              </w:rPr>
+              <w:t xml:space="preserve">Track if only index finger and thumb are extended. During pistol gesture, if right hand rotates along x axis over a certain degree then shoot a bullet. </w:t>
+            </w:r>
+          </w:p>
+        </w:tc>
+      </w:tr>
+      <w:tr>
+        <w:trPr>
+          <w:cnfStyle w:val="000000100000" w:firstRow="0" w:lastRow="0" w:firstColumn="0" w:lastColumn="0" w:oddVBand="0" w:evenVBand="0" w:oddHBand="1" w:evenHBand="0" w:firstRowFirstColumn="0" w:firstRowLastColumn="0" w:lastRowFirstColumn="0" w:lastRowLastColumn="0"/>
+          <w:trHeight w:val="152"/>
+        </w:trPr>
+        <w:tc>
+          <w:tcPr>
+            <w:cnfStyle w:val="001000000000" w:firstRow="0" w:lastRow="0" w:firstColumn="1" w:lastColumn="0" w:oddVBand="0" w:evenVBand="0" w:oddHBand="0" w:evenHBand="0" w:firstRowFirstColumn="0" w:firstRowLastColumn="0" w:lastRowFirstColumn="0" w:lastRowLastColumn="0"/>
+            <w:tcW w:w="3696" w:type="dxa"/>
+          </w:tcPr>
+          <w:p>
+            <w:pPr>
+              <w:rPr>
+                <w:rFonts w:cstheme="minorHAnsi"/>
+                <w:b w:val="0"/>
+                <w:color w:val="2A579A"/>
+              </w:rPr>
+            </w:pPr>
+          </w:p>
+        </w:tc>
+        <w:tc>
+          <w:tcPr>
+            <w:tcW w:w="5683" w:type="dxa"/>
+          </w:tcPr>
+          <w:p>
+            <w:pPr>
+              <w:cnfStyle w:val="000000100000" w:firstRow="0" w:lastRow="0" w:firstColumn="0" w:lastColumn="0" w:oddVBand="0" w:evenVBand="0" w:oddHBand="1" w:evenHBand="0" w:firstRowFirstColumn="0" w:firstRowLastColumn="0" w:lastRowFirstColumn="0" w:lastRowLastColumn="0"/>
+              <w:rPr>
+                <w:b/>
+              </w:rPr>
+            </w:pPr>
+          </w:p>
+        </w:tc>
+      </w:tr>
+    </w:tbl>
+    <w:p>
+      <w:pPr>
+        <w:ind w:left="720"/>
+        <w:rPr>
+          <w:rFonts w:cstheme="minorHAnsi"/>
+        </w:rPr>
+      </w:pPr>
+      <w:r>
+        <w:br/>
+      </w:r>
+      <w:r>
+        <w:rPr>
+          <w:rFonts w:cstheme="minorHAnsi"/>
+        </w:rPr>
+        <w:t>Co-Authors</w:t>
+      </w:r>
+      <w:r>
+        <w:t xml:space="preserve">: </w:t>
+      </w:r>
+      <w:proofErr w:type="spellStart"/>
+      <w:r>
+        <w:t>Zian</w:t>
+      </w:r>
+      <w:proofErr w:type="spellEnd"/>
+      <w:r>
+        <w:t xml:space="preserve"> L</w:t>
+      </w:r>
+      <w:r>
+        <w:t>iu,</w:t>
+      </w:r>
+      <w:r>
+        <w:rPr>
+          <w:rFonts w:cstheme="minorHAnsi"/>
+        </w:rPr>
+        <w:t xml:space="preserve"> </w:t>
+      </w:r>
+      <w:r>
+        <w:rPr>
+          <w:rFonts w:cstheme="minorHAnsi"/>
+        </w:rPr>
+        <w:t xml:space="preserve">Diane </w:t>
+      </w:r>
+      <w:proofErr w:type="spellStart"/>
+      <w:r>
+        <w:rPr>
+          <w:rFonts w:cstheme="minorHAnsi"/>
+        </w:rPr>
+        <w:t>Bickram</w:t>
+      </w:r>
+      <w:proofErr w:type="spellEnd"/>
+    </w:p>
+    <w:p>
+      <w:pPr>
+        <w:rPr>
+          <w:rFonts w:cstheme="minorHAnsi"/>
+          <w:b/>
+        </w:rPr>
+      </w:pPr>
+      <w:r>
+        <w:rPr>
+          <w:rFonts w:cstheme="minorHAnsi"/>
+          <w:b/>
+        </w:rPr>
+        <w:t>Snapping</w:t>
+      </w:r>
+    </w:p>
+    <w:p>
+      <w:r>
+        <w:tab/>
       </w:r>
     </w:p>
     <w:tbl>
@@ -2432,41 +2568,26 @@
               <w:rPr>
                 <w:b w:val="0"/>
               </w:rPr>
-              <w:t xml:space="preserve">Track if only index finger and thumb are extended. During pistol gesture, if right hand rotates along x axis over a certain degree then shoot a bullet. </w:t>
-            </w:r>
-          </w:p>
-        </w:tc>
-      </w:tr>
-      <w:tr>
-        <w:trPr>
-          <w:cnfStyle w:val="000000100000" w:firstRow="0" w:lastRow="0" w:firstColumn="0" w:lastColumn="0" w:oddVBand="0" w:evenVBand="0" w:oddHBand="1" w:evenHBand="0" w:firstRowFirstColumn="0" w:firstRowLastColumn="0" w:lastRowFirstColumn="0" w:lastRowLastColumn="0"/>
-        </w:trPr>
-        <w:tc>
-          <w:tcPr>
-            <w:cnfStyle w:val="001000000000" w:firstRow="0" w:lastRow="0" w:firstColumn="1" w:lastColumn="0" w:oddVBand="0" w:evenVBand="0" w:oddHBand="0" w:evenHBand="0" w:firstRowFirstColumn="0" w:firstRowLastColumn="0" w:lastRowFirstColumn="0" w:lastRowLastColumn="0"/>
-            <w:tcW w:w="3685" w:type="dxa"/>
-          </w:tcPr>
-          <w:p>
-            <w:pPr>
-              <w:rPr>
-                <w:rFonts w:cstheme="minorHAnsi"/>
-                <w:b w:val="0"/>
-                <w:color w:val="2A579A"/>
-              </w:rPr>
-            </w:pPr>
-          </w:p>
-        </w:tc>
-        <w:tc>
-          <w:tcPr>
-            <w:tcW w:w="5665" w:type="dxa"/>
-          </w:tcPr>
-          <w:p>
-            <w:pPr>
-              <w:cnfStyle w:val="000000100000" w:firstRow="0" w:lastRow="0" w:firstColumn="0" w:lastColumn="0" w:oddVBand="0" w:evenVBand="0" w:oddHBand="1" w:evenHBand="0" w:firstRowFirstColumn="0" w:firstRowLastColumn="0" w:lastRowFirstColumn="0" w:lastRowLastColumn="0"/>
-              <w:rPr>
-                <w:b/>
-              </w:rPr>
-            </w:pPr>
+              <w:t xml:space="preserve">If </w:t>
+            </w:r>
+            <w:r>
+              <w:rPr>
+                <w:b w:val="0"/>
+              </w:rPr>
+              <w:t xml:space="preserve">only </w:t>
+            </w:r>
+            <w:r>
+              <w:rPr>
+                <w:b w:val="0"/>
+              </w:rPr>
+              <w:t xml:space="preserve">thumb, index and middle fingers are extended and </w:t>
+            </w:r>
+            <w:r>
+              <w:rPr>
+                <w:b w:val="0"/>
+              </w:rPr>
+              <w:t xml:space="preserve">thumb has a small distance with middle finger, consider it as a snap. </w:t>
+            </w:r>
           </w:p>
         </w:tc>
       </w:tr>
@@ -2480,180 +2601,34 @@
       </w:pPr>
       <w:r>
         <w:br/>
-      </w:r>
-      <w:r>
-        <w:rPr>
-          <w:rFonts w:cstheme="minorHAnsi"/>
-        </w:rPr>
-        <w:t>Co-Authors</w:t>
-      </w:r>
-      <w:r>
-        <w:t xml:space="preserve">: </w:t>
-      </w:r>
+        <w:t xml:space="preserve">Author: </w:t>
+      </w:r>
+      <w:r>
+        <w:t>Zian Liu</w:t>
+      </w:r>
+    </w:p>
+    <w:p>
+      <w:pPr>
+        <w:rPr>
+          <w:rFonts w:cstheme="minorHAnsi"/>
+          <w:b/>
+        </w:rPr>
+      </w:pPr>
       <w:proofErr w:type="spellStart"/>
       <w:r>
-        <w:t>Zian</w:t>
+        <w:rPr>
+          <w:rFonts w:cstheme="minorHAnsi"/>
+          <w:b/>
+        </w:rPr>
+        <w:t>ThumbDown</w:t>
       </w:r>
       <w:proofErr w:type="spellEnd"/>
-      <w:r>
-        <w:t xml:space="preserve"> L</w:t>
-      </w:r>
-      <w:r>
-        <w:t>iu,</w:t>
-      </w:r>
-      <w:r>
-        <w:rPr>
-          <w:rFonts w:cstheme="minorHAnsi"/>
-        </w:rPr>
-        <w:t xml:space="preserve"> </w:t>
-      </w:r>
-      <w:r>
-        <w:rPr>
-          <w:rFonts w:cstheme="minorHAnsi"/>
-        </w:rPr>
-        <w:t xml:space="preserve">Diane </w:t>
-      </w:r>
-      <w:proofErr w:type="spellStart"/>
-      <w:r>
-        <w:rPr>
-          <w:rFonts w:cstheme="minorHAnsi"/>
-        </w:rPr>
-        <w:t>Bickram</w:t>
-      </w:r>
-      <w:proofErr w:type="spellEnd"/>
-    </w:p>
-    <w:p>
-      <w:pPr>
-        <w:rPr>
-          <w:rFonts w:cstheme="minorHAnsi"/>
-          <w:b/>
-        </w:rPr>
-      </w:pPr>
-      <w:r>
-        <w:rPr>
-          <w:rFonts w:cstheme="minorHAnsi"/>
-          <w:b/>
-        </w:rPr>
-        <w:t>Snapping</w:t>
-      </w:r>
-    </w:p>
-    <w:p>
-      <w:r>
-        <w:tab/>
-      </w:r>
-    </w:p>
-    <w:tbl>
-      <w:tblPr>
-        <w:tblStyle w:val="PlainTable4"/>
-        <w:tblW w:w="0" w:type="auto"/>
-        <w:tblLook w:val="04A0" w:firstRow="1" w:lastRow="0" w:firstColumn="1" w:lastColumn="0" w:noHBand="0" w:noVBand="1"/>
-      </w:tblPr>
-      <w:tblGrid>
-        <w:gridCol w:w="3685"/>
-        <w:gridCol w:w="5665"/>
-      </w:tblGrid>
-      <w:tr>
-        <w:trPr>
-          <w:cnfStyle w:val="100000000000" w:firstRow="1" w:lastRow="0" w:firstColumn="0" w:lastColumn="0" w:oddVBand="0" w:evenVBand="0" w:oddHBand="0" w:evenHBand="0" w:firstRowFirstColumn="0" w:firstRowLastColumn="0" w:lastRowFirstColumn="0" w:lastRowLastColumn="0"/>
-        </w:trPr>
-        <w:tc>
-          <w:tcPr>
-            <w:cnfStyle w:val="001000000000" w:firstRow="0" w:lastRow="0" w:firstColumn="1" w:lastColumn="0" w:oddVBand="0" w:evenVBand="0" w:oddHBand="0" w:evenHBand="0" w:firstRowFirstColumn="0" w:firstRowLastColumn="0" w:lastRowFirstColumn="0" w:lastRowLastColumn="0"/>
-            <w:tcW w:w="3685" w:type="dxa"/>
-          </w:tcPr>
-          <w:p>
-            <w:pPr>
-              <w:rPr>
-                <w:b w:val="0"/>
-              </w:rPr>
-            </w:pPr>
-            <w:r>
-              <w:rPr>
-                <w:rFonts w:cstheme="minorHAnsi"/>
-                <w:b w:val="0"/>
-                <w:color w:val="2A579A"/>
-              </w:rPr>
-              <w:t>Detected()</w:t>
-            </w:r>
-          </w:p>
-        </w:tc>
-        <w:tc>
-          <w:tcPr>
-            <w:tcW w:w="5665" w:type="dxa"/>
-          </w:tcPr>
-          <w:p>
-            <w:pPr>
-              <w:cnfStyle w:val="100000000000" w:firstRow="1" w:lastRow="0" w:firstColumn="0" w:lastColumn="0" w:oddVBand="0" w:evenVBand="0" w:oddHBand="0" w:evenHBand="0" w:firstRowFirstColumn="0" w:firstRowLastColumn="0" w:lastRowFirstColumn="0" w:lastRowLastColumn="0"/>
-              <w:rPr>
-                <w:b w:val="0"/>
-              </w:rPr>
-            </w:pPr>
-            <w:r>
-              <w:rPr>
-                <w:b w:val="0"/>
-              </w:rPr>
-              <w:t xml:space="preserve">If </w:t>
-            </w:r>
-            <w:r>
-              <w:rPr>
-                <w:b w:val="0"/>
-              </w:rPr>
-              <w:t xml:space="preserve">only </w:t>
-            </w:r>
-            <w:r>
-              <w:rPr>
-                <w:b w:val="0"/>
-              </w:rPr>
-              <w:t xml:space="preserve">thumb, index and middle fingers are extended and </w:t>
-            </w:r>
-            <w:r>
-              <w:rPr>
-                <w:b w:val="0"/>
-              </w:rPr>
-              <w:t xml:space="preserve">thumb has a small distance with middle finger, consider it as a snap. </w:t>
-            </w:r>
-          </w:p>
-        </w:tc>
-      </w:tr>
-    </w:tbl>
-    <w:p>
-      <w:pPr>
-        <w:ind w:left="720"/>
-        <w:rPr>
-          <w:rFonts w:cstheme="minorHAnsi"/>
-        </w:rPr>
-      </w:pPr>
-      <w:r>
-        <w:br/>
-        <w:t xml:space="preserve">Author: </w:t>
-      </w:r>
-      <w:r>
-        <w:t>Zian Liu</w:t>
-      </w:r>
-    </w:p>
-    <w:p>
-      <w:pPr>
-        <w:rPr>
-          <w:rFonts w:cstheme="minorHAnsi"/>
-          <w:b/>
-        </w:rPr>
-      </w:pPr>
-      <w:proofErr w:type="spellStart"/>
-      <w:r>
-        <w:rPr>
-          <w:rFonts w:cstheme="minorHAnsi"/>
-          <w:b/>
-        </w:rPr>
-        <w:t>ThumbDown</w:t>
-      </w:r>
-      <w:proofErr w:type="spellEnd"/>
     </w:p>
     <w:p>
       <w:pPr>
         <w:ind w:firstLine="720"/>
       </w:pPr>
       <w:r>
-        <w:lastRenderedPageBreak/>
         <w:t xml:space="preserve">Script that detecting thumb down gesture then </w:t>
       </w:r>
       <w:r>

</xml_diff>